<commit_message>
copied original file for safe keeping
</commit_message>
<xml_diff>
--- a/005_Most_Wanted_User_Stories.docx
+++ b/005_Most_Wanted_User_Stories.docx
@@ -292,21 +292,20 @@
         <w:rPr>
           <w:highlight w:val="red"/>
         </w:rPr>
-        <w:t>As a developer</w:t>
+        <w:t xml:space="preserve">As a developer, </w:t>
+      </w:r>
+      <w:r>
+        <w:rPr>
+          <w:highlight w:val="red"/>
+        </w:rPr>
+        <w:t xml:space="preserve">I </w:t>
       </w:r>
       <w:bookmarkStart w:id="0" w:name="_GoBack"/>
-      <w:bookmarkEnd w:id="0"/>
       <w:r>
         <w:rPr>
           <w:highlight w:val="red"/>
         </w:rPr>
-        <w:t xml:space="preserve">, </w:t>
-      </w:r>
-      <w:r>
-        <w:rPr>
-          <w:highlight w:val="red"/>
-        </w:rPr>
-        <w:t>I want to run validation on any user input, ensuring that a user is</w:t>
+        <w:t>want to run validation on any user input, ensuring that a user is</w:t>
       </w:r>
       <w:r>
         <w:rPr>
@@ -323,7 +322,11 @@
         <w:t xml:space="preserve">(10 points): </w:t>
       </w:r>
       <w:r>
-        <w:t>As a user, I want to be able to search for someone based on a single criterion.</w:t>
+        <w:t xml:space="preserve">As a user, I want to be able to search for someone </w:t>
+      </w:r>
+      <w:bookmarkEnd w:id="0"/>
+      <w:r>
+        <w:t>based on a single criterion.</w:t>
       </w:r>
     </w:p>
     <w:p>
@@ -338,6 +341,11 @@
       </w:r>
     </w:p>
     <w:p>
+      <w:pPr>
+        <w:rPr>
+          <w:color w:val="FF0000"/>
+        </w:rPr>
+      </w:pPr>
       <w:r>
         <w:rPr>
           <w:b/>
@@ -357,6 +365,9 @@
         <w:t xml:space="preserve"> points): </w:t>
       </w:r>
       <w:r>
+        <w:rPr>
+          <w:highlight w:val="red"/>
+        </w:rPr>
         <w:t>As a user, I want to be able to look up someone’s information after I find them with the program (display values for the various traits of the found person).</w:t>
       </w:r>
     </w:p>
@@ -380,18 +391,28 @@
         <w:t xml:space="preserve"> points): </w:t>
       </w:r>
       <w:r>
+        <w:rPr>
+          <w:highlight w:val="red"/>
+        </w:rPr>
         <w:t>As a user, I want to be able look up someone’s descendants after I find them with the program (display the names of the descendants)</w:t>
       </w:r>
       <w:r>
+        <w:rPr>
+          <w:highlight w:val="red"/>
+        </w:rPr>
         <w:t xml:space="preserve">, </w:t>
       </w:r>
       <w:r>
         <w:rPr>
           <w:b/>
+          <w:highlight w:val="red"/>
         </w:rPr>
         <w:t>using recursion</w:t>
       </w:r>
       <w:r>
+        <w:rPr>
+          <w:highlight w:val="red"/>
+        </w:rPr>
         <w:t>.</w:t>
       </w:r>
     </w:p>
@@ -403,6 +424,9 @@
         <w:t xml:space="preserve">(20 points): </w:t>
       </w:r>
       <w:r>
+        <w:rPr>
+          <w:highlight w:val="red"/>
+        </w:rPr>
         <w:t>As a user, I want to be able look up someone’s immediate family members after I find them with the program (display the names of the family members and their relation to the found person).</w:t>
       </w:r>
     </w:p>

</xml_diff>

<commit_message>
search by trait trait peramiter working
</commit_message>
<xml_diff>
--- a/005_Most_Wanted_User_Stories.docx
+++ b/005_Most_Wanted_User_Stories.docx
@@ -253,6 +253,7 @@
       <w:r>
         <w:rPr>
           <w:b/>
+          <w:highlight w:val="yellow"/>
         </w:rPr>
         <w:t xml:space="preserve">(5 points): </w:t>
       </w:r>
@@ -260,7 +261,13 @@
         <w:rPr>
           <w:highlight w:val="yellow"/>
         </w:rPr>
-        <w:t>As a developer, I want to make consistent commits with good, descriptive messages.</w:t>
+        <w:t>A</w:t>
+      </w:r>
+      <w:r>
+        <w:rPr>
+          <w:highlight w:val="yellow"/>
+        </w:rPr>
+        <w:t>s a developer, I want to make consistent commits with good, descriptive messages.</w:t>
       </w:r>
     </w:p>
     <w:p>
@@ -298,14 +305,7 @@
         <w:rPr>
           <w:highlight w:val="red"/>
         </w:rPr>
-        <w:t xml:space="preserve">I </w:t>
-      </w:r>
-      <w:bookmarkStart w:id="0" w:name="_GoBack"/>
-      <w:r>
-        <w:rPr>
-          <w:highlight w:val="red"/>
-        </w:rPr>
-        <w:t>want to run validation on any user input, ensuring that a user is</w:t>
+        <w:t>I want to run validation on any user input, ensuring that a user is</w:t>
       </w:r>
       <w:r>
         <w:rPr>
@@ -318,25 +318,29 @@
       <w:r>
         <w:rPr>
           <w:b/>
+          <w:highlight w:val="green"/>
         </w:rPr>
         <w:t xml:space="preserve">(10 points): </w:t>
       </w:r>
       <w:r>
-        <w:t xml:space="preserve">As a user, I want to be able to search for someone </w:t>
-      </w:r>
-      <w:bookmarkEnd w:id="0"/>
-      <w:r>
-        <w:t>based on a single criterion.</w:t>
+        <w:rPr>
+          <w:highlight w:val="green"/>
+        </w:rPr>
+        <w:t>As a user, I want to be able to search for someone based on a single criterion.</w:t>
       </w:r>
     </w:p>
     <w:p>
       <w:r>
         <w:rPr>
           <w:b/>
+          <w:highlight w:val="yellow"/>
         </w:rPr>
         <w:t xml:space="preserve">(20 points): </w:t>
       </w:r>
       <w:r>
+        <w:rPr>
+          <w:highlight w:val="yellow"/>
+        </w:rPr>
         <w:t>As a user, I want to be able to search for someone based on 2-5 criteria.</w:t>
       </w:r>
     </w:p>
@@ -349,24 +353,33 @@
       <w:r>
         <w:rPr>
           <w:b/>
+          <w:highlight w:val="green"/>
         </w:rPr>
         <w:t>(1</w:t>
       </w:r>
       <w:r>
         <w:rPr>
           <w:b/>
+          <w:highlight w:val="green"/>
         </w:rPr>
         <w:t>5</w:t>
       </w:r>
       <w:r>
         <w:rPr>
           <w:b/>
-        </w:rPr>
-        <w:t xml:space="preserve"> points): </w:t>
-      </w:r>
-      <w:r>
-        <w:rPr>
-          <w:highlight w:val="red"/>
+          <w:highlight w:val="green"/>
+        </w:rPr>
+        <w:t xml:space="preserve"> points):</w:t>
+      </w:r>
+      <w:r>
+        <w:rPr>
+          <w:b/>
+        </w:rPr>
+        <w:t xml:space="preserve"> </w:t>
+      </w:r>
+      <w:r>
+        <w:rPr>
+          <w:highlight w:val="green"/>
         </w:rPr>
         <w:t>As a user, I want to be able to look up someone’s information after I find them with the program (display values for the various traits of the found person).</w:t>
       </w:r>
@@ -375,46 +388,51 @@
       <w:r>
         <w:rPr>
           <w:b/>
+          <w:highlight w:val="yellow"/>
         </w:rPr>
         <w:t>(</w:t>
       </w:r>
       <w:r>
         <w:rPr>
           <w:b/>
+          <w:highlight w:val="yellow"/>
         </w:rPr>
         <w:t>25</w:t>
       </w:r>
       <w:r>
         <w:rPr>
           <w:b/>
+          <w:highlight w:val="yellow"/>
         </w:rPr>
         <w:t xml:space="preserve"> points): </w:t>
       </w:r>
       <w:r>
         <w:rPr>
-          <w:highlight w:val="red"/>
+          <w:highlight w:val="yellow"/>
         </w:rPr>
         <w:t>As a user, I want to be able look up someone’s descendants after I find them with the program (display the names of the descendants)</w:t>
       </w:r>
       <w:r>
         <w:rPr>
-          <w:highlight w:val="red"/>
+          <w:highlight w:val="yellow"/>
         </w:rPr>
         <w:t xml:space="preserve">, </w:t>
       </w:r>
       <w:r>
         <w:rPr>
           <w:b/>
-          <w:highlight w:val="red"/>
+          <w:highlight w:val="yellow"/>
         </w:rPr>
         <w:t>using recursion</w:t>
       </w:r>
       <w:r>
         <w:rPr>
-          <w:highlight w:val="red"/>
+          <w:highlight w:val="yellow"/>
         </w:rPr>
         <w:t>.</w:t>
       </w:r>
+      <w:bookmarkStart w:id="0" w:name="_GoBack"/>
+      <w:bookmarkEnd w:id="0"/>
     </w:p>
     <w:p>
       <w:r>
@@ -424,9 +442,6 @@
         <w:t xml:space="preserve">(20 points): </w:t>
       </w:r>
       <w:r>
-        <w:rPr>
-          <w:highlight w:val="red"/>
-        </w:rPr>
         <w:t>As a user, I want to be able look up someone’s immediate family members after I find them with the program (display the names of the family members and their relation to the found person).</w:t>
       </w:r>
     </w:p>
@@ -570,6 +585,7 @@
     <w:lsdException w:name="HTML Sample" w:semiHidden="1" w:unhideWhenUsed="1"/>
     <w:lsdException w:name="HTML Typewriter" w:semiHidden="1" w:unhideWhenUsed="1"/>
     <w:lsdException w:name="HTML Variable" w:semiHidden="1" w:unhideWhenUsed="1"/>
+    <w:lsdException w:name="Normal Table" w:semiHidden="1" w:unhideWhenUsed="1"/>
     <w:lsdException w:name="annotation subject" w:semiHidden="1" w:unhideWhenUsed="1"/>
     <w:lsdException w:name="No List" w:semiHidden="1" w:unhideWhenUsed="1"/>
     <w:lsdException w:name="Outline List 1" w:semiHidden="1" w:unhideWhenUsed="1"/>
@@ -616,8 +632,10 @@
     <w:lsdException w:name="Table Subtle 2" w:semiHidden="1" w:unhideWhenUsed="1"/>
     <w:lsdException w:name="Table Web 1" w:semiHidden="1" w:unhideWhenUsed="1"/>
     <w:lsdException w:name="Table Web 2" w:semiHidden="1" w:unhideWhenUsed="1"/>
+    <w:lsdException w:name="Table Web 3" w:semiHidden="1" w:unhideWhenUsed="1"/>
     <w:lsdException w:name="Balloon Text" w:semiHidden="1" w:unhideWhenUsed="1"/>
     <w:lsdException w:name="Table Grid" w:uiPriority="39"/>
+    <w:lsdException w:name="Table Theme" w:semiHidden="1" w:unhideWhenUsed="1"/>
     <w:lsdException w:name="Placeholder Text" w:semiHidden="1"/>
     <w:lsdException w:name="No Spacing" w:uiPriority="1" w:qFormat="1"/>
     <w:lsdException w:name="Light Shading" w:uiPriority="60"/>

</xml_diff>

<commit_message>
user stories that are done are working again
</commit_message>
<xml_diff>
--- a/005_Most_Wanted_User_Stories.docx
+++ b/005_Most_Wanted_User_Stories.docx
@@ -333,13 +333,13 @@
       <w:r>
         <w:rPr>
           <w:b/>
-          <w:highlight w:val="yellow"/>
+          <w:highlight w:val="green"/>
         </w:rPr>
         <w:t xml:space="preserve">(20 points): </w:t>
       </w:r>
       <w:r>
         <w:rPr>
-          <w:highlight w:val="yellow"/>
+          <w:highlight w:val="green"/>
         </w:rPr>
         <w:t>As a user, I want to be able to search for someone based on 2-5 criteria.</w:t>
       </w:r>
@@ -431,18 +431,24 @@
         </w:rPr>
         <w:t>.</w:t>
       </w:r>
+    </w:p>
+    <w:p>
+      <w:r>
+        <w:rPr>
+          <w:b/>
+        </w:rPr>
+        <w:t xml:space="preserve">(20 points): </w:t>
+      </w:r>
+      <w:r>
+        <w:rPr>
+          <w:highlight w:val="yellow"/>
+        </w:rPr>
+        <w:t>As a user, I want to be able look up someone’s immediate family members after I find them with the program (display the names of the family members and their relation to the found person)</w:t>
+      </w:r>
       <w:bookmarkStart w:id="0" w:name="_GoBack"/>
       <w:bookmarkEnd w:id="0"/>
-    </w:p>
-    <w:p>
-      <w:r>
-        <w:rPr>
-          <w:b/>
-        </w:rPr>
-        <w:t xml:space="preserve">(20 points): </w:t>
-      </w:r>
-      <w:r>
-        <w:t>As a user, I want to be able look up someone’s immediate family members after I find them with the program (display the names of the family members and their relation to the found person).</w:t>
+      <w:r>
+        <w:t>.</w:t>
       </w:r>
     </w:p>
     <w:p/>

</xml_diff>